<commit_message>
Corrigido o desvio padrão do semiguloso
</commit_message>
<xml_diff>
--- a/cacheiro-viajante/medias-desvio-padrao.docx
+++ b/cacheiro-viajante/medias-desvio-padrao.docx
@@ -23,7 +23,7 @@
         <w:pStyle w:val="Date"/>
       </w:pPr>
       <w:r>
-        <w:t xml:space="preserve">2021-09-08</w:t>
+        <w:t xml:space="preserve">2021-09-09</w:t>
       </w:r>
     </w:p>
     <w:p>
@@ -2160,6 +2160,259 @@
           <w:rStyle w:val="VerbatimChar"/>
         </w:rPr>
         <w:t xml:space="preserve">## [1] 1087.656</w:t>
+      </w:r>
+    </w:p>
+    <w:p>
+      <w:pPr>
+        <w:pStyle w:val="SourceCode"/>
+      </w:pPr>
+      <w:r>
+        <w:rPr>
+          <w:rStyle w:val="FunctionTok"/>
+        </w:rPr>
+        <w:t xml:space="preserve">boxplot</w:t>
+      </w:r>
+      <w:r>
+        <w:rPr>
+          <w:rStyle w:val="NormalTok"/>
+        </w:rPr>
+        <w:t xml:space="preserve">(distancias_percorridas_randomicas,</w:t>
+      </w:r>
+      <w:r>
+        <w:br/>
+      </w:r>
+      <w:r>
+        <w:rPr>
+          <w:rStyle w:val="NormalTok"/>
+        </w:rPr>
+        <w:t xml:space="preserve">        distancias_percorridas_guloso,</w:t>
+      </w:r>
+      <w:r>
+        <w:br/>
+      </w:r>
+      <w:r>
+        <w:rPr>
+          <w:rStyle w:val="NormalTok"/>
+        </w:rPr>
+        <w:t xml:space="preserve">        distancias_percorridas_semi_guloso,</w:t>
+      </w:r>
+      <w:r>
+        <w:br/>
+      </w:r>
+      <w:r>
+        <w:rPr>
+          <w:rStyle w:val="NormalTok"/>
+        </w:rPr>
+        <w:t xml:space="preserve">        </w:t>
+      </w:r>
+      <w:r>
+        <w:rPr>
+          <w:rStyle w:val="AttributeTok"/>
+        </w:rPr>
+        <w:t xml:space="preserve">names =</w:t>
+      </w:r>
+      <w:r>
+        <w:rPr>
+          <w:rStyle w:val="NormalTok"/>
+        </w:rPr>
+        <w:t xml:space="preserve"> </w:t>
+      </w:r>
+      <w:r>
+        <w:rPr>
+          <w:rStyle w:val="FunctionTok"/>
+        </w:rPr>
+        <w:t xml:space="preserve">c</w:t>
+      </w:r>
+      <w:r>
+        <w:rPr>
+          <w:rStyle w:val="NormalTok"/>
+        </w:rPr>
+        <w:t xml:space="preserve">(</w:t>
+      </w:r>
+      <w:r>
+        <w:rPr>
+          <w:rStyle w:val="StringTok"/>
+        </w:rPr>
+        <w:t xml:space="preserve">"Randômico"</w:t>
+      </w:r>
+      <w:r>
+        <w:rPr>
+          <w:rStyle w:val="NormalTok"/>
+        </w:rPr>
+        <w:t xml:space="preserve">, </w:t>
+      </w:r>
+      <w:r>
+        <w:rPr>
+          <w:rStyle w:val="StringTok"/>
+        </w:rPr>
+        <w:t xml:space="preserve">"Guloso"</w:t>
+      </w:r>
+      <w:r>
+        <w:rPr>
+          <w:rStyle w:val="NormalTok"/>
+        </w:rPr>
+        <w:t xml:space="preserve">, </w:t>
+      </w:r>
+      <w:r>
+        <w:rPr>
+          <w:rStyle w:val="StringTok"/>
+        </w:rPr>
+        <w:t xml:space="preserve">"Semiguloso"</w:t>
+      </w:r>
+      <w:r>
+        <w:rPr>
+          <w:rStyle w:val="NormalTok"/>
+        </w:rPr>
+        <w:t xml:space="preserve">),</w:t>
+      </w:r>
+      <w:r>
+        <w:br/>
+      </w:r>
+      <w:r>
+        <w:rPr>
+          <w:rStyle w:val="NormalTok"/>
+        </w:rPr>
+        <w:t xml:space="preserve">        </w:t>
+      </w:r>
+      <w:r>
+        <w:rPr>
+          <w:rStyle w:val="AttributeTok"/>
+        </w:rPr>
+        <w:t xml:space="preserve">border =</w:t>
+      </w:r>
+      <w:r>
+        <w:rPr>
+          <w:rStyle w:val="NormalTok"/>
+        </w:rPr>
+        <w:t xml:space="preserve"> </w:t>
+      </w:r>
+      <w:r>
+        <w:rPr>
+          <w:rStyle w:val="FunctionTok"/>
+        </w:rPr>
+        <w:t xml:space="preserve">c</w:t>
+      </w:r>
+      <w:r>
+        <w:rPr>
+          <w:rStyle w:val="NormalTok"/>
+        </w:rPr>
+        <w:t xml:space="preserve">(</w:t>
+      </w:r>
+      <w:r>
+        <w:rPr>
+          <w:rStyle w:val="StringTok"/>
+        </w:rPr>
+        <w:t xml:space="preserve">"red"</w:t>
+      </w:r>
+      <w:r>
+        <w:rPr>
+          <w:rStyle w:val="NormalTok"/>
+        </w:rPr>
+        <w:t xml:space="preserve">, </w:t>
+      </w:r>
+      <w:r>
+        <w:rPr>
+          <w:rStyle w:val="StringTok"/>
+        </w:rPr>
+        <w:t xml:space="preserve">"blue"</w:t>
+      </w:r>
+      <w:r>
+        <w:rPr>
+          <w:rStyle w:val="NormalTok"/>
+        </w:rPr>
+        <w:t xml:space="preserve">, </w:t>
+      </w:r>
+      <w:r>
+        <w:rPr>
+          <w:rStyle w:val="StringTok"/>
+        </w:rPr>
+        <w:t xml:space="preserve">"yellow"</w:t>
+      </w:r>
+      <w:r>
+        <w:rPr>
+          <w:rStyle w:val="NormalTok"/>
+        </w:rPr>
+        <w:t xml:space="preserve">),</w:t>
+      </w:r>
+      <w:r>
+        <w:br/>
+      </w:r>
+      <w:r>
+        <w:rPr>
+          <w:rStyle w:val="NormalTok"/>
+        </w:rPr>
+        <w:t xml:space="preserve">        </w:t>
+      </w:r>
+      <w:r>
+        <w:rPr>
+          <w:rStyle w:val="AttributeTok"/>
+        </w:rPr>
+        <w:t xml:space="preserve">varwidth =</w:t>
+      </w:r>
+      <w:r>
+        <w:rPr>
+          <w:rStyle w:val="NormalTok"/>
+        </w:rPr>
+        <w:t xml:space="preserve"> </w:t>
+      </w:r>
+      <w:r>
+        <w:rPr>
+          <w:rStyle w:val="ConstantTok"/>
+        </w:rPr>
+        <w:t xml:space="preserve">TRUE</w:t>
+      </w:r>
+      <w:r>
+        <w:rPr>
+          <w:rStyle w:val="NormalTok"/>
+        </w:rPr>
+        <w:t xml:space="preserve">)</w:t>
+      </w:r>
+    </w:p>
+    <w:p>
+      <w:pPr>
+        <w:pStyle w:val="FirstParagraph"/>
+      </w:pPr>
+      <w:r>
+        <w:drawing>
+          <wp:inline>
+            <wp:extent cx="4620126" cy="3696101"/>
+            <wp:effectExtent b="0" l="0" r="0" t="0"/>
+            <wp:docPr descr="" title="" id="1" name="Picture"/>
+            <a:graphic>
+              <a:graphicData uri="http://schemas.openxmlformats.org/drawingml/2006/picture">
+                <pic:pic>
+                  <pic:nvPicPr>
+                    <pic:cNvPr descr="medias-desvio-padrao_files/figure-docx/unnamed-chunk-1-1.png" id="0" name="Picture"/>
+                    <pic:cNvPicPr>
+                      <a:picLocks noChangeArrowheads="1" noChangeAspect="1"/>
+                    </pic:cNvPicPr>
+                  </pic:nvPicPr>
+                  <pic:blipFill>
+                    <a:blip r:embed="rId20"/>
+                    <a:stretch>
+                      <a:fillRect/>
+                    </a:stretch>
+                  </pic:blipFill>
+                  <pic:spPr bwMode="auto">
+                    <a:xfrm>
+                      <a:off x="0" y="0"/>
+                      <a:ext cx="4620126" cy="3696101"/>
+                    </a:xfrm>
+                    <a:prstGeom prst="rect">
+                      <a:avLst/>
+                    </a:prstGeom>
+                    <a:noFill/>
+                    <a:ln w="9525">
+                      <a:noFill/>
+                      <a:headEnd/>
+                      <a:tailEnd/>
+                    </a:ln>
+                  </pic:spPr>
+                </pic:pic>
+              </a:graphicData>
+            </a:graphic>
+          </wp:inline>
+        </w:drawing>
       </w:r>
     </w:p>
     <w:sectPr/>

</xml_diff>